<commit_message>
cập nhật file docstring
</commit_message>
<xml_diff>
--- a/19521959_BaoCao_CK_Python.docx
+++ b/19521959_BaoCao_CK_Python.docx
@@ -290,6 +290,8 @@
           <w:szCs w:val="28"/>
         </w:rPr>
       </w:pPr>
+      <w:bookmarkStart w:id="0" w:name="_GoBack"/>
+      <w:bookmarkEnd w:id="0"/>
       <w:r>
         <w:rPr>
           <w:rFonts w:cs="Times New Roman"/>
@@ -452,6 +454,7 @@
       <w:sdtPr>
         <w:rPr>
           <w:rFonts w:ascii="Times New Roman" w:hAnsi="Times New Roman"/>
+          <w:color w:val="auto"/>
           <w:sz w:val="36"/>
           <w:szCs w:val="36"/>
         </w:rPr>
@@ -467,7 +470,6 @@
           <w:b/>
           <w:bCs/>
           <w:noProof/>
-          <w:color w:val="auto"/>
           <w:sz w:val="26"/>
           <w:szCs w:val="22"/>
           <w:lang w:val="en-US"/>
@@ -480,6 +482,7 @@
             <w:jc w:val="center"/>
             <w:rPr>
               <w:rFonts w:ascii="Times New Roman" w:hAnsi="Times New Roman"/>
+              <w:color w:val="auto"/>
               <w:sz w:val="36"/>
               <w:szCs w:val="36"/>
             </w:rPr>
@@ -487,6 +490,7 @@
           <w:r>
             <w:rPr>
               <w:rFonts w:ascii="Times New Roman" w:hAnsi="Times New Roman"/>
+              <w:color w:val="auto"/>
               <w:sz w:val="36"/>
               <w:szCs w:val="36"/>
             </w:rPr>
@@ -520,7 +524,7 @@
           <w:r>
             <w:fldChar w:fldCharType="separate"/>
           </w:r>
-          <w:hyperlink w:anchor="_Toc136435157" w:history="1">
+          <w:hyperlink w:anchor="_Toc136458974" w:history="1">
             <w:r>
               <w:rPr>
                 <w:rStyle w:val="Hyperlink"/>
@@ -547,7 +551,7 @@
                 <w:noProof/>
                 <w:webHidden/>
               </w:rPr>
-              <w:instrText xml:space="preserve"> PAGEREF _Toc136435157 \h </w:instrText>
+              <w:instrText xml:space="preserve"> PAGEREF _Toc136458974 \h </w:instrText>
             </w:r>
             <w:r>
               <w:rPr>
@@ -567,7 +571,7 @@
                 <w:noProof/>
                 <w:webHidden/>
               </w:rPr>
-              <w:t>1</w:t>
+              <w:t>2</w:t>
             </w:r>
             <w:r>
               <w:rPr>
@@ -589,7 +593,7 @@
               <w:lang w:eastAsia="ja-JP"/>
             </w:rPr>
           </w:pPr>
-          <w:hyperlink w:anchor="_Toc136435158" w:history="1">
+          <w:hyperlink w:anchor="_Toc136458975" w:history="1">
             <w:r>
               <w:rPr>
                 <w:rStyle w:val="Hyperlink"/>
@@ -616,7 +620,7 @@
                 <w:noProof/>
                 <w:webHidden/>
               </w:rPr>
-              <w:instrText xml:space="preserve"> PAGEREF _Toc136435158 \h </w:instrText>
+              <w:instrText xml:space="preserve"> PAGEREF _Toc136458975 \h </w:instrText>
             </w:r>
             <w:r>
               <w:rPr>
@@ -636,7 +640,7 @@
                 <w:noProof/>
                 <w:webHidden/>
               </w:rPr>
-              <w:t>2</w:t>
+              <w:t>3</w:t>
             </w:r>
             <w:r>
               <w:rPr>
@@ -657,12 +661,11 @@
               <w:lang w:eastAsia="ja-JP"/>
             </w:rPr>
           </w:pPr>
-          <w:hyperlink w:anchor="_Toc136435159" w:history="1">
+          <w:hyperlink w:anchor="_Toc136458976" w:history="1">
             <w:r>
               <w:rPr>
                 <w:rStyle w:val="Hyperlink"/>
                 <w:noProof/>
-                <w:lang w:val="vi-VN"/>
               </w:rPr>
               <w:t>2.1. PyGame</w:t>
             </w:r>
@@ -685,7 +688,7 @@
                 <w:noProof/>
                 <w:webHidden/>
               </w:rPr>
-              <w:instrText xml:space="preserve"> PAGEREF _Toc136435159 \h </w:instrText>
+              <w:instrText xml:space="preserve"> PAGEREF _Toc136458976 \h </w:instrText>
             </w:r>
             <w:r>
               <w:rPr>
@@ -705,7 +708,7 @@
                 <w:noProof/>
                 <w:webHidden/>
               </w:rPr>
-              <w:t>2</w:t>
+              <w:t>3</w:t>
             </w:r>
             <w:r>
               <w:rPr>
@@ -726,12 +729,11 @@
               <w:lang w:eastAsia="ja-JP"/>
             </w:rPr>
           </w:pPr>
-          <w:hyperlink w:anchor="_Toc136435160" w:history="1">
+          <w:hyperlink w:anchor="_Toc136458977" w:history="1">
             <w:r>
               <w:rPr>
                 <w:rStyle w:val="Hyperlink"/>
                 <w:noProof/>
-                <w:lang w:val="vi-VN"/>
               </w:rPr>
               <w:t>2.2. Quá trình áp dụng xây dựng</w:t>
             </w:r>
@@ -754,7 +756,7 @@
                 <w:noProof/>
                 <w:webHidden/>
               </w:rPr>
-              <w:instrText xml:space="preserve"> PAGEREF _Toc136435160 \h </w:instrText>
+              <w:instrText xml:space="preserve"> PAGEREF _Toc136458977 \h </w:instrText>
             </w:r>
             <w:r>
               <w:rPr>
@@ -774,7 +776,7 @@
                 <w:noProof/>
                 <w:webHidden/>
               </w:rPr>
-              <w:t>2</w:t>
+              <w:t>3</w:t>
             </w:r>
             <w:r>
               <w:rPr>
@@ -795,7 +797,7 @@
               <w:lang w:eastAsia="ja-JP"/>
             </w:rPr>
           </w:pPr>
-          <w:hyperlink w:anchor="_Toc136435161" w:history="1">
+          <w:hyperlink w:anchor="_Toc136458978" w:history="1">
             <w:r>
               <w:rPr>
                 <w:rStyle w:val="Hyperlink"/>
@@ -822,7 +824,7 @@
                 <w:noProof/>
                 <w:webHidden/>
               </w:rPr>
-              <w:instrText xml:space="preserve"> PAGEREF _Toc136435161 \h </w:instrText>
+              <w:instrText xml:space="preserve"> PAGEREF _Toc136458978 \h </w:instrText>
             </w:r>
             <w:r>
               <w:rPr>
@@ -842,7 +844,7 @@
                 <w:noProof/>
                 <w:webHidden/>
               </w:rPr>
-              <w:t>2</w:t>
+              <w:t>3</w:t>
             </w:r>
             <w:r>
               <w:rPr>
@@ -863,7 +865,7 @@
               <w:lang w:eastAsia="ja-JP"/>
             </w:rPr>
           </w:pPr>
-          <w:hyperlink w:anchor="_Toc136435162" w:history="1">
+          <w:hyperlink w:anchor="_Toc136458979" w:history="1">
             <w:r>
               <w:rPr>
                 <w:rStyle w:val="Hyperlink"/>
@@ -890,7 +892,7 @@
                 <w:noProof/>
                 <w:webHidden/>
               </w:rPr>
-              <w:instrText xml:space="preserve"> PAGEREF _Toc136435162 \h </w:instrText>
+              <w:instrText xml:space="preserve"> PAGEREF _Toc136458979 \h </w:instrText>
             </w:r>
             <w:r>
               <w:rPr>
@@ -910,7 +912,7 @@
                 <w:noProof/>
                 <w:webHidden/>
               </w:rPr>
-              <w:t>2</w:t>
+              <w:t>3</w:t>
             </w:r>
             <w:r>
               <w:rPr>
@@ -931,7 +933,7 @@
               <w:lang w:eastAsia="ja-JP"/>
             </w:rPr>
           </w:pPr>
-          <w:hyperlink w:anchor="_Toc136435163" w:history="1">
+          <w:hyperlink w:anchor="_Toc136458980" w:history="1">
             <w:r>
               <w:rPr>
                 <w:rStyle w:val="Hyperlink"/>
@@ -958,7 +960,7 @@
                 <w:noProof/>
                 <w:webHidden/>
               </w:rPr>
-              <w:instrText xml:space="preserve"> PAGEREF _Toc136435163 \h </w:instrText>
+              <w:instrText xml:space="preserve"> PAGEREF _Toc136458980 \h </w:instrText>
             </w:r>
             <w:r>
               <w:rPr>
@@ -978,7 +980,7 @@
                 <w:noProof/>
                 <w:webHidden/>
               </w:rPr>
-              <w:t>3</w:t>
+              <w:t>4</w:t>
             </w:r>
             <w:r>
               <w:rPr>
@@ -1000,7 +1002,7 @@
               <w:lang w:eastAsia="ja-JP"/>
             </w:rPr>
           </w:pPr>
-          <w:hyperlink w:anchor="_Toc136435164" w:history="1">
+          <w:hyperlink w:anchor="_Toc136458981" w:history="1">
             <w:r>
               <w:rPr>
                 <w:rStyle w:val="Hyperlink"/>
@@ -1027,7 +1029,7 @@
                 <w:noProof/>
                 <w:webHidden/>
               </w:rPr>
-              <w:instrText xml:space="preserve"> PAGEREF _Toc136435164 \h </w:instrText>
+              <w:instrText xml:space="preserve"> PAGEREF _Toc136458981 \h </w:instrText>
             </w:r>
             <w:r>
               <w:rPr>
@@ -1047,7 +1049,7 @@
                 <w:noProof/>
                 <w:webHidden/>
               </w:rPr>
-              <w:t>8</w:t>
+              <w:t>9</w:t>
             </w:r>
             <w:r>
               <w:rPr>
@@ -1068,7 +1070,7 @@
               <w:lang w:eastAsia="ja-JP"/>
             </w:rPr>
           </w:pPr>
-          <w:hyperlink w:anchor="_Toc136435165" w:history="1">
+          <w:hyperlink w:anchor="_Toc136458982" w:history="1">
             <w:r>
               <w:rPr>
                 <w:rStyle w:val="Hyperlink"/>
@@ -1095,7 +1097,7 @@
                 <w:noProof/>
                 <w:webHidden/>
               </w:rPr>
-              <w:instrText xml:space="preserve"> PAGEREF _Toc136435165 \h </w:instrText>
+              <w:instrText xml:space="preserve"> PAGEREF _Toc136458982 \h </w:instrText>
             </w:r>
             <w:r>
               <w:rPr>
@@ -1115,7 +1117,7 @@
                 <w:noProof/>
                 <w:webHidden/>
               </w:rPr>
-              <w:t>8</w:t>
+              <w:t>9</w:t>
             </w:r>
             <w:r>
               <w:rPr>
@@ -1136,7 +1138,7 @@
               <w:lang w:eastAsia="ja-JP"/>
             </w:rPr>
           </w:pPr>
-          <w:hyperlink w:anchor="_Toc136435166" w:history="1">
+          <w:hyperlink w:anchor="_Toc136458983" w:history="1">
             <w:r>
               <w:rPr>
                 <w:rStyle w:val="Hyperlink"/>
@@ -1163,7 +1165,7 @@
                 <w:noProof/>
                 <w:webHidden/>
               </w:rPr>
-              <w:instrText xml:space="preserve"> PAGEREF _Toc136435166 \h </w:instrText>
+              <w:instrText xml:space="preserve"> PAGEREF _Toc136458983 \h </w:instrText>
             </w:r>
             <w:r>
               <w:rPr>
@@ -1183,7 +1185,7 @@
                 <w:noProof/>
                 <w:webHidden/>
               </w:rPr>
-              <w:t>9</w:t>
+              <w:t>10</w:t>
             </w:r>
             <w:r>
               <w:rPr>
@@ -1204,7 +1206,7 @@
               <w:lang w:eastAsia="ja-JP"/>
             </w:rPr>
           </w:pPr>
-          <w:hyperlink w:anchor="_Toc136435167" w:history="1">
+          <w:hyperlink w:anchor="_Toc136458984" w:history="1">
             <w:r>
               <w:rPr>
                 <w:rStyle w:val="Hyperlink"/>
@@ -1231,7 +1233,7 @@
                 <w:noProof/>
                 <w:webHidden/>
               </w:rPr>
-              <w:instrText xml:space="preserve"> PAGEREF _Toc136435167 \h </w:instrText>
+              <w:instrText xml:space="preserve"> PAGEREF _Toc136458984 \h </w:instrText>
             </w:r>
             <w:r>
               <w:rPr>
@@ -1251,7 +1253,7 @@
                 <w:noProof/>
                 <w:webHidden/>
               </w:rPr>
-              <w:t>13</w:t>
+              <w:t>14</w:t>
             </w:r>
             <w:r>
               <w:rPr>
@@ -1272,7 +1274,7 @@
               <w:lang w:eastAsia="ja-JP"/>
             </w:rPr>
           </w:pPr>
-          <w:hyperlink w:anchor="_Toc136435168" w:history="1">
+          <w:hyperlink w:anchor="_Toc136458985" w:history="1">
             <w:r>
               <w:rPr>
                 <w:rStyle w:val="Hyperlink"/>
@@ -1299,7 +1301,7 @@
                 <w:noProof/>
                 <w:webHidden/>
               </w:rPr>
-              <w:instrText xml:space="preserve"> PAGEREF _Toc136435168 \h </w:instrText>
+              <w:instrText xml:space="preserve"> PAGEREF _Toc136458985 \h </w:instrText>
             </w:r>
             <w:r>
               <w:rPr>
@@ -1319,7 +1321,7 @@
                 <w:noProof/>
                 <w:webHidden/>
               </w:rPr>
-              <w:t>14</w:t>
+              <w:t>15</w:t>
             </w:r>
             <w:r>
               <w:rPr>
@@ -1341,7 +1343,7 @@
               <w:lang w:eastAsia="ja-JP"/>
             </w:rPr>
           </w:pPr>
-          <w:hyperlink w:anchor="_Toc136435169" w:history="1">
+          <w:hyperlink w:anchor="_Toc136458986" w:history="1">
             <w:r>
               <w:rPr>
                 <w:rStyle w:val="Hyperlink"/>
@@ -1368,7 +1370,7 @@
                 <w:noProof/>
                 <w:webHidden/>
               </w:rPr>
-              <w:instrText xml:space="preserve"> PAGEREF _Toc136435169 \h </w:instrText>
+              <w:instrText xml:space="preserve"> PAGEREF _Toc136458986 \h </w:instrText>
             </w:r>
             <w:r>
               <w:rPr>
@@ -1388,7 +1390,145 @@
                 <w:noProof/>
                 <w:webHidden/>
               </w:rPr>
-              <w:t>15</w:t>
+              <w:t>16</w:t>
+            </w:r>
+            <w:r>
+              <w:rPr>
+                <w:noProof/>
+                <w:webHidden/>
+              </w:rPr>
+              <w:fldChar w:fldCharType="end"/>
+            </w:r>
+          </w:hyperlink>
+        </w:p>
+        <w:p>
+          <w:pPr>
+            <w:pStyle w:val="TOC1"/>
+            <w:rPr>
+              <w:rFonts w:asciiTheme="minorHAnsi" w:eastAsiaTheme="minorEastAsia" w:hAnsiTheme="minorHAnsi"/>
+              <w:b w:val="0"/>
+              <w:noProof/>
+              <w:sz w:val="22"/>
+              <w:lang w:eastAsia="ja-JP"/>
+            </w:rPr>
+          </w:pPr>
+          <w:hyperlink w:anchor="_Toc136458987" w:history="1">
+            <w:r>
+              <w:rPr>
+                <w:rStyle w:val="Hyperlink"/>
+                <w:noProof/>
+              </w:rPr>
+              <w:t>5. PHỤ LỤC 1: DEMO KẾT QUẢ</w:t>
+            </w:r>
+            <w:r>
+              <w:rPr>
+                <w:noProof/>
+                <w:webHidden/>
+              </w:rPr>
+              <w:tab/>
+            </w:r>
+            <w:r>
+              <w:rPr>
+                <w:noProof/>
+                <w:webHidden/>
+              </w:rPr>
+              <w:fldChar w:fldCharType="begin"/>
+            </w:r>
+            <w:r>
+              <w:rPr>
+                <w:noProof/>
+                <w:webHidden/>
+              </w:rPr>
+              <w:instrText xml:space="preserve"> PAGEREF _Toc136458987 \h </w:instrText>
+            </w:r>
+            <w:r>
+              <w:rPr>
+                <w:noProof/>
+                <w:webHidden/>
+              </w:rPr>
+            </w:r>
+            <w:r>
+              <w:rPr>
+                <w:noProof/>
+                <w:webHidden/>
+              </w:rPr>
+              <w:fldChar w:fldCharType="separate"/>
+            </w:r>
+            <w:r>
+              <w:rPr>
+                <w:noProof/>
+                <w:webHidden/>
+              </w:rPr>
+              <w:t>16</w:t>
+            </w:r>
+            <w:r>
+              <w:rPr>
+                <w:noProof/>
+                <w:webHidden/>
+              </w:rPr>
+              <w:fldChar w:fldCharType="end"/>
+            </w:r>
+          </w:hyperlink>
+        </w:p>
+        <w:p>
+          <w:pPr>
+            <w:pStyle w:val="TOC1"/>
+            <w:rPr>
+              <w:rFonts w:asciiTheme="minorHAnsi" w:eastAsiaTheme="minorEastAsia" w:hAnsiTheme="minorHAnsi"/>
+              <w:b w:val="0"/>
+              <w:noProof/>
+              <w:sz w:val="22"/>
+              <w:lang w:eastAsia="ja-JP"/>
+            </w:rPr>
+          </w:pPr>
+          <w:hyperlink w:anchor="_Toc136458988" w:history="1">
+            <w:r>
+              <w:rPr>
+                <w:rStyle w:val="Hyperlink"/>
+                <w:noProof/>
+              </w:rPr>
+              <w:t>6. PHỤ LỤC 2: DOCSTRING</w:t>
+            </w:r>
+            <w:r>
+              <w:rPr>
+                <w:noProof/>
+                <w:webHidden/>
+              </w:rPr>
+              <w:tab/>
+            </w:r>
+            <w:r>
+              <w:rPr>
+                <w:noProof/>
+                <w:webHidden/>
+              </w:rPr>
+              <w:fldChar w:fldCharType="begin"/>
+            </w:r>
+            <w:r>
+              <w:rPr>
+                <w:noProof/>
+                <w:webHidden/>
+              </w:rPr>
+              <w:instrText xml:space="preserve"> PAGEREF _Toc136458988 \h </w:instrText>
+            </w:r>
+            <w:r>
+              <w:rPr>
+                <w:noProof/>
+                <w:webHidden/>
+              </w:rPr>
+            </w:r>
+            <w:r>
+              <w:rPr>
+                <w:noProof/>
+                <w:webHidden/>
+              </w:rPr>
+              <w:fldChar w:fldCharType="separate"/>
+            </w:r>
+            <w:r>
+              <w:rPr>
+                <w:noProof/>
+                <w:webHidden/>
+              </w:rPr>
+              <w:t>16</w:t>
             </w:r>
             <w:r>
               <w:rPr>
@@ -1452,8 +1592,6 @@
           <w:szCs w:val="28"/>
         </w:rPr>
       </w:pPr>
-      <w:bookmarkStart w:id="0" w:name="_GoBack"/>
-      <w:bookmarkEnd w:id="0"/>
     </w:p>
     <w:p>
       <w:pPr>
@@ -1571,7 +1709,7 @@
       <w:pPr>
         <w:pStyle w:val="Heading1"/>
       </w:pPr>
-      <w:bookmarkStart w:id="1" w:name="_Toc136435157"/>
+      <w:bookmarkStart w:id="1" w:name="_Toc136458974"/>
       <w:r>
         <w:t xml:space="preserve">1. </w:t>
       </w:r>
@@ -2084,7 +2222,7 @@
       <w:pPr>
         <w:pStyle w:val="Heading1"/>
       </w:pPr>
-      <w:bookmarkStart w:id="2" w:name="_Toc136435158"/>
+      <w:bookmarkStart w:id="2" w:name="_Toc136458975"/>
       <w:r>
         <w:lastRenderedPageBreak/>
         <w:t xml:space="preserve">2. </w:t>
@@ -2097,27 +2235,20 @@
     <w:p>
       <w:pPr>
         <w:pStyle w:val="Heading2"/>
-        <w:numPr>
-          <w:ilvl w:val="0"/>
-          <w:numId w:val="0"/>
-        </w:numPr>
-        <w:rPr>
-          <w:szCs w:val="28"/>
-          <w:lang w:val="vi-VN"/>
-        </w:rPr>
-      </w:pPr>
-      <w:bookmarkStart w:id="3" w:name="_Toc136435159"/>
-      <w:r>
-        <w:rPr>
-          <w:szCs w:val="28"/>
-          <w:lang w:val="vi-VN"/>
+        <w:rPr>
+          <w:szCs w:val="28"/>
+        </w:rPr>
+      </w:pPr>
+      <w:bookmarkStart w:id="3" w:name="_Toc136458976"/>
+      <w:r>
+        <w:rPr>
+          <w:szCs w:val="28"/>
         </w:rPr>
         <w:t xml:space="preserve">2.1. </w:t>
       </w:r>
       <w:r>
         <w:rPr>
           <w:szCs w:val="28"/>
-          <w:lang w:val="vi-VN"/>
         </w:rPr>
         <w:t>PyGame</w:t>
       </w:r>
@@ -2125,7 +2256,6 @@
       <w:r>
         <w:rPr>
           <w:szCs w:val="28"/>
-          <w:lang w:val="vi-VN"/>
         </w:rPr>
         <w:t xml:space="preserve"> </w:t>
       </w:r>
@@ -2217,27 +2347,20 @@
     <w:p>
       <w:pPr>
         <w:pStyle w:val="Heading2"/>
-        <w:numPr>
-          <w:ilvl w:val="0"/>
-          <w:numId w:val="0"/>
-        </w:numPr>
-        <w:rPr>
-          <w:szCs w:val="28"/>
-          <w:lang w:val="vi-VN"/>
-        </w:rPr>
-      </w:pPr>
-      <w:bookmarkStart w:id="4" w:name="_Toc136435160"/>
-      <w:r>
-        <w:rPr>
-          <w:szCs w:val="28"/>
-          <w:lang w:val="vi-VN"/>
+        <w:rPr>
+          <w:szCs w:val="28"/>
+        </w:rPr>
+      </w:pPr>
+      <w:bookmarkStart w:id="4" w:name="_Toc136458977"/>
+      <w:r>
+        <w:rPr>
+          <w:szCs w:val="28"/>
         </w:rPr>
         <w:t xml:space="preserve">2.2. </w:t>
       </w:r>
       <w:r>
         <w:rPr>
           <w:szCs w:val="28"/>
-          <w:lang w:val="vi-VN"/>
         </w:rPr>
         <w:t>Quá trình áp dụng xây dựng</w:t>
       </w:r>
@@ -2245,7 +2368,6 @@
       <w:r>
         <w:rPr>
           <w:szCs w:val="28"/>
-          <w:lang w:val="vi-VN"/>
         </w:rPr>
         <w:t xml:space="preserve"> </w:t>
       </w:r>
@@ -2262,7 +2384,7 @@
           <w:szCs w:val="28"/>
         </w:rPr>
       </w:pPr>
-      <w:bookmarkStart w:id="5" w:name="_Toc136435161"/>
+      <w:bookmarkStart w:id="5" w:name="_Toc136458978"/>
       <w:r>
         <w:rPr>
           <w:sz w:val="28"/>
@@ -2310,7 +2432,7 @@
           <w:szCs w:val="28"/>
         </w:rPr>
       </w:pPr>
-      <w:bookmarkStart w:id="6" w:name="_Toc136435162"/>
+      <w:bookmarkStart w:id="6" w:name="_Toc136458979"/>
       <w:r>
         <w:rPr>
           <w:sz w:val="28"/>
@@ -2405,7 +2527,7 @@
           <w:szCs w:val="28"/>
         </w:rPr>
       </w:pPr>
-      <w:bookmarkStart w:id="7" w:name="_Toc136435163"/>
+      <w:bookmarkStart w:id="7" w:name="_Toc136458980"/>
       <w:r>
         <w:rPr>
           <w:sz w:val="28"/>
@@ -3550,7 +3672,7 @@
       <w:pPr>
         <w:pStyle w:val="Heading1"/>
       </w:pPr>
-      <w:bookmarkStart w:id="8" w:name="_Toc136435164"/>
+      <w:bookmarkStart w:id="8" w:name="_Toc136458981"/>
       <w:r>
         <w:t xml:space="preserve">3. </w:t>
       </w:r>
@@ -3599,7 +3721,7 @@
           <w:szCs w:val="28"/>
         </w:rPr>
       </w:pPr>
-      <w:bookmarkStart w:id="9" w:name="_Toc136435165"/>
+      <w:bookmarkStart w:id="9" w:name="_Toc136458982"/>
       <w:r>
         <w:rPr>
           <w:sz w:val="28"/>
@@ -3837,7 +3959,7 @@
           <w:szCs w:val="28"/>
         </w:rPr>
       </w:pPr>
-      <w:bookmarkStart w:id="10" w:name="_Toc136435166"/>
+      <w:bookmarkStart w:id="10" w:name="_Toc136458983"/>
       <w:r>
         <w:rPr>
           <w:sz w:val="28"/>
@@ -4967,7 +5089,7 @@
           <w:szCs w:val="28"/>
         </w:rPr>
       </w:pPr>
-      <w:bookmarkStart w:id="11" w:name="_Toc136435167"/>
+      <w:bookmarkStart w:id="11" w:name="_Toc136458984"/>
       <w:r>
         <w:rPr>
           <w:sz w:val="28"/>
@@ -5313,7 +5435,7 @@
           <w:szCs w:val="28"/>
         </w:rPr>
       </w:pPr>
-      <w:bookmarkStart w:id="12" w:name="_Toc136435168"/>
+      <w:bookmarkStart w:id="12" w:name="_Toc136458985"/>
       <w:r>
         <w:rPr>
           <w:sz w:val="28"/>
@@ -5400,7 +5522,7 @@
       <w:pPr>
         <w:pStyle w:val="Heading1"/>
       </w:pPr>
-      <w:bookmarkStart w:id="13" w:name="_Toc136435169"/>
+      <w:bookmarkStart w:id="13" w:name="_Toc136458986"/>
       <w:r>
         <w:lastRenderedPageBreak/>
         <w:t>4</w:t>
@@ -5519,14 +5641,439 @@
     </w:p>
     <w:p>
       <w:pPr>
-        <w:rPr>
-          <w:lang w:val="vi-VN"/>
-        </w:rPr>
-      </w:pPr>
+        <w:pStyle w:val="Heading1"/>
+      </w:pPr>
+      <w:bookmarkStart w:id="14" w:name="_Toc136458987"/>
+      <w:r>
+        <w:t>5. PHỤ LỤC 1: DEMO KẾT QUẢ</w:t>
+      </w:r>
+      <w:bookmarkEnd w:id="14"/>
+    </w:p>
+    <w:p>
+      <w:pPr>
+        <w:rPr>
+          <w:lang w:val="vi-VN"/>
+        </w:rPr>
+      </w:pPr>
+    </w:p>
+    <w:p>
+      <w:pPr>
+        <w:rPr>
+          <w:lang w:val="vi-VN"/>
+        </w:rPr>
+      </w:pPr>
+      <w:r>
+        <w:rPr>
+          <w:lang w:val="vi-VN"/>
+        </w:rPr>
+        <w:t>Em đã demo ứng dụng game và tải video demo lên drive, dưới đây là link dẫn tới video</w:t>
+      </w:r>
+    </w:p>
+    <w:p>
+      <w:pPr>
+        <w:rPr>
+          <w:lang w:val="vi-VN"/>
+        </w:rPr>
+      </w:pPr>
+      <w:hyperlink r:id="rId25" w:history="1">
+        <w:r>
+          <w:rPr>
+            <w:rStyle w:val="Hyperlink"/>
+            <w:lang w:val="vi-VN"/>
+          </w:rPr>
+          <w:t>https://drive.google.com/file/d/1UgptYCwDBYd5iBvpCaRhbzb3Ex24hYwB/view?usp=sharing</w:t>
+        </w:r>
+      </w:hyperlink>
+    </w:p>
+    <w:p>
+      <w:pPr>
+        <w:pStyle w:val="Heading1"/>
+      </w:pPr>
+      <w:bookmarkStart w:id="15" w:name="_Toc136458988"/>
+      <w:r>
+        <w:t>6. PHỤ LỤC 2: DOCSTRING</w:t>
+      </w:r>
+      <w:bookmarkEnd w:id="15"/>
+    </w:p>
+    <w:p>
+      <w:pPr>
+        <w:pStyle w:val="Heading2"/>
+        <w:rPr>
+          <w:rFonts w:eastAsiaTheme="minorHAnsi" w:cstheme="minorBidi"/>
+          <w:b w:val="0"/>
+          <w:color w:val="auto"/>
+          <w:sz w:val="26"/>
+          <w:szCs w:val="22"/>
+        </w:rPr>
+      </w:pPr>
+    </w:p>
+    <w:p>
+      <w:pPr>
+        <w:rPr>
+          <w:lang w:val="vi-VN"/>
+        </w:rPr>
+      </w:pPr>
+      <w:r>
+        <w:rPr>
+          <w:lang w:val="vi-VN"/>
+        </w:rPr>
+        <w:t>Ứng dụng game có các class chính sau:</w:t>
+      </w:r>
+    </w:p>
+    <w:p>
+      <w:pPr>
+        <w:rPr>
+          <w:lang w:val="vi-VN"/>
+        </w:rPr>
+      </w:pPr>
+      <w:r>
+        <w:rPr>
+          <w:lang w:val="vi-VN"/>
+        </w:rPr>
+        <w:t xml:space="preserve">1. Class Entity: class </w:t>
+      </w:r>
+      <w:r>
+        <w:rPr>
+          <w:lang w:val="vi-VN"/>
+        </w:rPr>
+        <w:t>dùng để tạo các thực thể có trong game</w:t>
+      </w:r>
+      <w:r>
+        <w:rPr>
+          <w:lang w:val="vi-VN"/>
+        </w:rPr>
+        <w:t>(enemy,player) và tạo các phương thức di chuyển, va chạm.</w:t>
+      </w:r>
+    </w:p>
+    <w:p>
+      <w:pPr>
+        <w:rPr>
+          <w:lang w:val="vi-VN"/>
+        </w:rPr>
+      </w:pPr>
+      <w:r>
+        <w:rPr>
+          <w:lang w:val="vi-VN"/>
+        </w:rPr>
+        <w:t xml:space="preserve">2. Class Enemy: </w:t>
+      </w:r>
+      <w:r>
+        <w:rPr>
+          <w:lang w:val="vi-VN"/>
+        </w:rPr>
+        <w:t>class tạo ra các quái vậ</w:t>
+      </w:r>
+      <w:r>
+        <w:rPr>
+          <w:lang w:val="vi-VN"/>
+        </w:rPr>
+        <w:t>t trong game và các phương thức</w:t>
+      </w:r>
+      <w:r>
+        <w:rPr>
+          <w:lang w:val="vi-VN"/>
+        </w:rPr>
+        <w:t xml:space="preserve"> tương tác giữa player và enemy</w:t>
+      </w:r>
+      <w:r>
+        <w:rPr>
+          <w:lang w:val="vi-VN"/>
+        </w:rPr>
+        <w:t>(cooldown, trừ máu, kiểm tra trạng thái, hành động,...)</w:t>
+      </w:r>
+    </w:p>
+    <w:p>
+      <w:pPr>
+        <w:rPr>
+          <w:lang w:val="vi-VN"/>
+        </w:rPr>
+      </w:pPr>
+      <w:r>
+        <w:rPr>
+          <w:lang w:val="vi-VN"/>
+        </w:rPr>
+        <w:t>3. Class Player: c</w:t>
+      </w:r>
+      <w:r>
+        <w:rPr>
+          <w:lang w:val="vi-VN"/>
+        </w:rPr>
+        <w:t>lass dùng để tạo object Player. Thừa kế từ class cha Entity.</w:t>
+      </w:r>
+      <w:r>
+        <w:rPr>
+          <w:lang w:val="vi-VN"/>
+        </w:rPr>
+        <w:t xml:space="preserve"> Có các phương thức của player( hồi máu, lấy </w:t>
+      </w:r>
+      <w:r>
+        <w:rPr>
+          <w:lang w:val="vi-VN"/>
+        </w:rPr>
+        <w:t xml:space="preserve">các </w:t>
+      </w:r>
+      <w:r>
+        <w:rPr>
+          <w:lang w:val="vi-VN"/>
+        </w:rPr>
+        <w:t>thông tin</w:t>
+      </w:r>
+      <w:r>
+        <w:rPr>
+          <w:lang w:val="vi-VN"/>
+        </w:rPr>
+        <w:t xml:space="preserve"> player, nhặt item, kiểm tra trạng thái,...)</w:t>
+      </w:r>
+    </w:p>
+    <w:p>
+      <w:pPr>
+        <w:rPr>
+          <w:lang w:val="vi-VN"/>
+        </w:rPr>
+      </w:pPr>
+      <w:r>
+        <w:rPr>
+          <w:lang w:val="vi-VN"/>
+        </w:rPr>
+        <w:t>4. Class Gacha: c</w:t>
+      </w:r>
+      <w:r>
+        <w:rPr>
+          <w:lang w:val="vi-VN"/>
+        </w:rPr>
+        <w:t>lass tạo object Gacha dùng để quay các vật phẩm khi nhân vật nhặt rương báu</w:t>
+      </w:r>
+      <w:r>
+        <w:rPr>
+          <w:lang w:val="vi-VN"/>
+        </w:rPr>
+        <w:t>(tạo item, quay item, trao item cho player, hiện thông tin,...)</w:t>
+      </w:r>
+    </w:p>
+    <w:p>
+      <w:pPr>
+        <w:rPr>
+          <w:lang w:val="vi-VN"/>
+        </w:rPr>
+      </w:pPr>
+      <w:r>
+        <w:rPr>
+          <w:lang w:val="vi-VN"/>
+        </w:rPr>
+        <w:t>5. Class Item: class tạo các item và âm thanh khi nhặt item.</w:t>
+      </w:r>
+    </w:p>
+    <w:p>
+      <w:pPr>
+        <w:rPr>
+          <w:lang w:val="vi-VN"/>
+        </w:rPr>
+      </w:pPr>
+      <w:r>
+        <w:rPr>
+          <w:lang w:val="vi-VN"/>
+        </w:rPr>
+        <w:t>6. Class weapon và magic: class tạo các vũ khí và phép thuật</w:t>
+      </w:r>
+    </w:p>
+    <w:p>
+      <w:pPr>
+        <w:rPr>
+          <w:lang w:val="vi-VN"/>
+        </w:rPr>
+      </w:pPr>
+      <w:r>
+        <w:rPr>
+          <w:lang w:val="vi-VN"/>
+        </w:rPr>
+        <w:t xml:space="preserve">7. Class Level: class quan trọng </w:t>
+      </w:r>
+      <w:r>
+        <w:rPr>
+          <w:lang w:val="vi-VN"/>
+        </w:rPr>
+        <w:t xml:space="preserve">dùng để xử lý game play chính như tạo map, tạo quái, drop item, tạo phép, vẽ particles, tính toán sát thương cho quái và </w:t>
+      </w:r>
+      <w:r>
+        <w:rPr>
+          <w:lang w:val="vi-VN"/>
+        </w:rPr>
+        <w:t>player.</w:t>
+      </w:r>
+    </w:p>
+    <w:p>
+      <w:pPr>
+        <w:rPr>
+          <w:lang w:val="vi-VN"/>
+        </w:rPr>
+      </w:pPr>
+      <w:r>
+        <w:rPr>
+          <w:lang w:val="vi-VN"/>
+        </w:rPr>
+        <w:lastRenderedPageBreak/>
+        <w:t xml:space="preserve">8. Class </w:t>
+      </w:r>
+      <w:r>
+        <w:rPr>
+          <w:lang w:val="vi-VN"/>
+        </w:rPr>
+        <w:t>AnimationPlayer và ParticleEffect</w:t>
+      </w:r>
+      <w:r>
+        <w:rPr>
+          <w:lang w:val="vi-VN"/>
+        </w:rPr>
+        <w:t>: D</w:t>
+      </w:r>
+      <w:r>
+        <w:rPr>
+          <w:lang w:val="vi-VN"/>
+        </w:rPr>
+        <w:t>ùng để tạo các particles cho hoạt ảnh của player</w:t>
+      </w:r>
+      <w:r>
+        <w:rPr>
+          <w:lang w:val="vi-VN"/>
+        </w:rPr>
+        <w:t xml:space="preserve"> và các hiệu ứng đặc biệt.</w:t>
+      </w:r>
+    </w:p>
+    <w:p>
+      <w:pPr>
+        <w:rPr>
+          <w:lang w:val="vi-VN"/>
+        </w:rPr>
+      </w:pPr>
+      <w:r>
+        <w:rPr>
+          <w:lang w:val="vi-VN"/>
+        </w:rPr>
+        <w:t xml:space="preserve">9. Class Tile: class </w:t>
+      </w:r>
+      <w:r>
+        <w:rPr>
+          <w:lang w:val="vi-VN"/>
+        </w:rPr>
+        <w:t>dùng để tạo tile cho game và điều chỉnh sự tương tác giữa player với tile</w:t>
+      </w:r>
+      <w:r>
+        <w:rPr>
+          <w:lang w:val="vi-VN"/>
+        </w:rPr>
+        <w:t>.</w:t>
+      </w:r>
+    </w:p>
+    <w:p>
+      <w:pPr>
+        <w:rPr>
+          <w:lang w:val="vi-VN"/>
+        </w:rPr>
+      </w:pPr>
+      <w:r>
+        <w:rPr>
+          <w:lang w:val="vi-VN"/>
+        </w:rPr>
+        <w:t xml:space="preserve">10. Class Timer: </w:t>
+      </w:r>
+      <w:r>
+        <w:rPr>
+          <w:lang w:val="vi-VN"/>
+        </w:rPr>
+        <w:t>dùng để tạo bộ đếm thời gian cho game</w:t>
+      </w:r>
+      <w:r>
+        <w:rPr>
+          <w:lang w:val="vi-VN"/>
+        </w:rPr>
+        <w:t>(lấy thời gian, tạm dừng, tiếp tục, cập nhật thời gian).</w:t>
+      </w:r>
+    </w:p>
+    <w:p>
+      <w:pPr>
+        <w:rPr>
+          <w:lang w:val="vi-VN"/>
+        </w:rPr>
+      </w:pPr>
+      <w:r>
+        <w:rPr>
+          <w:lang w:val="vi-VN"/>
+        </w:rPr>
+        <w:t xml:space="preserve">11. Class UI: </w:t>
+      </w:r>
+      <w:r>
+        <w:rPr>
+          <w:lang w:val="vi-VN"/>
+        </w:rPr>
+        <w:t>dùng để tạo object UI và xử lý các tương tác của giao diện UI vớ</w:t>
+      </w:r>
+      <w:r>
+        <w:rPr>
+          <w:lang w:val="vi-VN"/>
+        </w:rPr>
+        <w:t xml:space="preserve">i game( thanh hiển thị máu, năng lương, </w:t>
+      </w:r>
+      <w:r>
+        <w:rPr>
+          <w:lang w:val="vi-VN"/>
+        </w:rPr>
+        <w:t>khung chứa vũ khí, phép thuật, các ô hiện độ khó, kinh nghiệm)</w:t>
+      </w:r>
+    </w:p>
+    <w:p>
+      <w:pPr>
+        <w:rPr>
+          <w:lang w:val="vi-VN"/>
+        </w:rPr>
+      </w:pPr>
+      <w:r>
+        <w:rPr>
+          <w:lang w:val="vi-VN"/>
+        </w:rPr>
+        <w:t>12. Class Upgrade: c</w:t>
+      </w:r>
+      <w:r>
+        <w:rPr>
+          <w:lang w:val="vi-VN"/>
+        </w:rPr>
+        <w:t>lass dùng để thiết lập cơ chế nâng cấp cho nhân vật khi đủ lượng Exp yêu cầu</w:t>
+      </w:r>
+      <w:r>
+        <w:rPr>
+          <w:lang w:val="vi-VN"/>
+        </w:rPr>
+        <w:t>( tạo các thanh thuộc tính nâng cấp, di chuyển giữa các cột thuộc tính, nâng cấp khi đủ điểm,...)</w:t>
+      </w:r>
+    </w:p>
+    <w:p>
+      <w:pPr>
+        <w:rPr>
+          <w:lang w:val="vi-VN"/>
+        </w:rPr>
+      </w:pPr>
+      <w:r>
+        <w:rPr>
+          <w:lang w:val="vi-VN"/>
+        </w:rPr>
+        <w:t>13. Class Game: class main dùng để tạo 1 phiên game mới(quản lí các trạng thái của game: bắt đầu, đang chơi, restart, tạo phiên game và xử lý gameplay)</w:t>
+      </w:r>
+    </w:p>
+    <w:p>
+      <w:pPr>
+        <w:rPr>
+          <w:lang w:val="vi-VN"/>
+        </w:rPr>
+      </w:pPr>
+      <w:r>
+        <w:rPr>
+          <w:lang w:val="vi-VN"/>
+        </w:rPr>
+        <w:t>Ở đây em chỉ liệt kê các class chính và tóm tắt các chức năng từng class đảm nhiệm. Thông tin chi tiết hơn thì em có viết docstring từng hàm trong file code.</w:t>
+      </w:r>
     </w:p>
     <w:sectPr>
-      <w:headerReference w:type="default" r:id="rId25"/>
-      <w:footerReference w:type="default" r:id="rId26"/>
+      <w:headerReference w:type="default" r:id="rId26"/>
+      <w:footerReference w:type="default" r:id="rId27"/>
       <w:pgSz w:w="11907" w:h="16840" w:code="9"/>
       <w:pgMar w:top="1440" w:right="1134" w:bottom="1440" w:left="1701" w:header="709" w:footer="709" w:gutter="0"/>
       <w:pgNumType w:start="0"/>
@@ -5596,7 +6143,7 @@
           <w:rPr>
             <w:noProof/>
           </w:rPr>
-          <w:t>16</w:t>
+          <w:t>17</w:t>
         </w:r>
         <w:r>
           <w:rPr>
@@ -7677,7 +8224,6 @@
     <w:lvl w:ilvl="1">
       <w:start w:val="1"/>
       <w:numFmt w:val="decimal"/>
-      <w:pStyle w:val="Heading2"/>
       <w:lvlText w:val="%1.%2."/>
       <w:lvlJc w:val="left"/>
       <w:pPr>
@@ -8299,14 +8845,10 @@
     <w:uiPriority w:val="9"/>
     <w:unhideWhenUsed/>
     <w:qFormat/>
-    <w:rsid w:val="002C6821"/>
+    <w:rsid w:val="00D16D1E"/>
     <w:pPr>
       <w:keepNext/>
       <w:keepLines/>
-      <w:numPr>
-        <w:ilvl w:val="1"/>
-        <w:numId w:val="1"/>
-      </w:numPr>
       <w:spacing w:after="0"/>
       <w:outlineLvl w:val="1"/>
     </w:pPr>
@@ -8316,6 +8858,7 @@
       <w:color w:val="000000" w:themeColor="text1"/>
       <w:sz w:val="28"/>
       <w:szCs w:val="26"/>
+      <w:lang w:val="vi-VN"/>
     </w:rPr>
   </w:style>
   <w:style w:type="paragraph" w:styleId="Heading3">
@@ -8603,13 +9146,14 @@
     <w:basedOn w:val="DefaultParagraphFont"/>
     <w:link w:val="Heading2"/>
     <w:uiPriority w:val="9"/>
-    <w:rsid w:val="002C6821"/>
+    <w:rsid w:val="00D16D1E"/>
     <w:rPr>
       <w:rFonts w:ascii="Times New Roman" w:eastAsiaTheme="majorEastAsia" w:hAnsi="Times New Roman" w:cs="Times New Roman"/>
       <w:b/>
       <w:color w:val="000000" w:themeColor="text1"/>
       <w:sz w:val="28"/>
       <w:szCs w:val="26"/>
+      <w:lang w:val="vi-VN"/>
     </w:rPr>
   </w:style>
   <w:style w:type="character" w:customStyle="1" w:styleId="Heading3Char">
@@ -10375,7 +10919,7 @@
 </file>
 
 <file path=customXml/itemProps1.xml><?xml version="1.0" encoding="utf-8"?>
-<ds:datastoreItem xmlns:ds="http://schemas.openxmlformats.org/officeDocument/2006/customXml" ds:itemID="{6C96F10E-4FB9-4077-99B1-F457F8168335}">
+<ds:datastoreItem xmlns:ds="http://schemas.openxmlformats.org/officeDocument/2006/customXml" ds:itemID="{018C18B0-8225-409D-9EB7-C0AD42709D8A}">
   <ds:schemaRefs>
     <ds:schemaRef ds:uri="http://schemas.openxmlformats.org/officeDocument/2006/bibliography"/>
   </ds:schemaRefs>

</xml_diff>

<commit_message>
cập nhật link github
</commit_message>
<xml_diff>
--- a/19521959_BaoCao_CK_Python.docx
+++ b/19521959_BaoCao_CK_Python.docx
@@ -290,8 +290,6 @@
           <w:szCs w:val="28"/>
         </w:rPr>
       </w:pPr>
-      <w:bookmarkStart w:id="0" w:name="_GoBack"/>
-      <w:bookmarkEnd w:id="0"/>
       <w:r>
         <w:rPr>
           <w:rFonts w:cs="Times New Roman"/>
@@ -453,10 +451,11 @@
     <w:sdt>
       <w:sdtPr>
         <w:rPr>
-          <w:rFonts w:ascii="Times New Roman" w:hAnsi="Times New Roman"/>
+          <w:rFonts w:ascii="Times New Roman" w:eastAsiaTheme="minorHAnsi" w:hAnsi="Times New Roman" w:cstheme="minorBidi"/>
           <w:color w:val="auto"/>
           <w:sz w:val="36"/>
           <w:szCs w:val="36"/>
+          <w:lang w:val="en-US"/>
         </w:rPr>
         <w:id w:val="-591940677"/>
         <w:docPartObj>
@@ -466,13 +465,11 @@
       </w:sdtPr>
       <w:sdtEndPr>
         <w:rPr>
-          <w:rFonts w:eastAsiaTheme="minorHAnsi" w:cstheme="minorBidi"/>
           <w:b/>
           <w:bCs/>
           <w:noProof/>
           <w:sz w:val="26"/>
           <w:szCs w:val="22"/>
-          <w:lang w:val="en-US"/>
         </w:rPr>
       </w:sdtEndPr>
       <w:sdtContent>
@@ -524,7 +521,7 @@
           <w:r>
             <w:fldChar w:fldCharType="separate"/>
           </w:r>
-          <w:hyperlink w:anchor="_Toc136458974" w:history="1">
+          <w:hyperlink w:anchor="_Toc137679361" w:history="1">
             <w:r>
               <w:rPr>
                 <w:rStyle w:val="Hyperlink"/>
@@ -551,7 +548,7 @@
                 <w:noProof/>
                 <w:webHidden/>
               </w:rPr>
-              <w:instrText xml:space="preserve"> PAGEREF _Toc136458974 \h </w:instrText>
+              <w:instrText xml:space="preserve"> PAGEREF _Toc137679361 \h </w:instrText>
             </w:r>
             <w:r>
               <w:rPr>
@@ -593,7 +590,7 @@
               <w:lang w:eastAsia="ja-JP"/>
             </w:rPr>
           </w:pPr>
-          <w:hyperlink w:anchor="_Toc136458975" w:history="1">
+          <w:hyperlink w:anchor="_Toc137679362" w:history="1">
             <w:r>
               <w:rPr>
                 <w:rStyle w:val="Hyperlink"/>
@@ -620,7 +617,7 @@
                 <w:noProof/>
                 <w:webHidden/>
               </w:rPr>
-              <w:instrText xml:space="preserve"> PAGEREF _Toc136458975 \h </w:instrText>
+              <w:instrText xml:space="preserve"> PAGEREF _Toc137679362 \h </w:instrText>
             </w:r>
             <w:r>
               <w:rPr>
@@ -661,7 +658,7 @@
               <w:lang w:eastAsia="ja-JP"/>
             </w:rPr>
           </w:pPr>
-          <w:hyperlink w:anchor="_Toc136458976" w:history="1">
+          <w:hyperlink w:anchor="_Toc137679363" w:history="1">
             <w:r>
               <w:rPr>
                 <w:rStyle w:val="Hyperlink"/>
@@ -688,7 +685,7 @@
                 <w:noProof/>
                 <w:webHidden/>
               </w:rPr>
-              <w:instrText xml:space="preserve"> PAGEREF _Toc136458976 \h </w:instrText>
+              <w:instrText xml:space="preserve"> PAGEREF _Toc137679363 \h </w:instrText>
             </w:r>
             <w:r>
               <w:rPr>
@@ -729,7 +726,7 @@
               <w:lang w:eastAsia="ja-JP"/>
             </w:rPr>
           </w:pPr>
-          <w:hyperlink w:anchor="_Toc136458977" w:history="1">
+          <w:hyperlink w:anchor="_Toc137679364" w:history="1">
             <w:r>
               <w:rPr>
                 <w:rStyle w:val="Hyperlink"/>
@@ -756,7 +753,7 @@
                 <w:noProof/>
                 <w:webHidden/>
               </w:rPr>
-              <w:instrText xml:space="preserve"> PAGEREF _Toc136458977 \h </w:instrText>
+              <w:instrText xml:space="preserve"> PAGEREF _Toc137679364 \h </w:instrText>
             </w:r>
             <w:r>
               <w:rPr>
@@ -797,7 +794,7 @@
               <w:lang w:eastAsia="ja-JP"/>
             </w:rPr>
           </w:pPr>
-          <w:hyperlink w:anchor="_Toc136458978" w:history="1">
+          <w:hyperlink w:anchor="_Toc137679365" w:history="1">
             <w:r>
               <w:rPr>
                 <w:rStyle w:val="Hyperlink"/>
@@ -824,7 +821,7 @@
                 <w:noProof/>
                 <w:webHidden/>
               </w:rPr>
-              <w:instrText xml:space="preserve"> PAGEREF _Toc136458978 \h </w:instrText>
+              <w:instrText xml:space="preserve"> PAGEREF _Toc137679365 \h </w:instrText>
             </w:r>
             <w:r>
               <w:rPr>
@@ -865,7 +862,7 @@
               <w:lang w:eastAsia="ja-JP"/>
             </w:rPr>
           </w:pPr>
-          <w:hyperlink w:anchor="_Toc136458979" w:history="1">
+          <w:hyperlink w:anchor="_Toc137679366" w:history="1">
             <w:r>
               <w:rPr>
                 <w:rStyle w:val="Hyperlink"/>
@@ -892,7 +889,7 @@
                 <w:noProof/>
                 <w:webHidden/>
               </w:rPr>
-              <w:instrText xml:space="preserve"> PAGEREF _Toc136458979 \h </w:instrText>
+              <w:instrText xml:space="preserve"> PAGEREF _Toc137679366 \h </w:instrText>
             </w:r>
             <w:r>
               <w:rPr>
@@ -933,7 +930,7 @@
               <w:lang w:eastAsia="ja-JP"/>
             </w:rPr>
           </w:pPr>
-          <w:hyperlink w:anchor="_Toc136458980" w:history="1">
+          <w:hyperlink w:anchor="_Toc137679367" w:history="1">
             <w:r>
               <w:rPr>
                 <w:rStyle w:val="Hyperlink"/>
@@ -960,7 +957,7 @@
                 <w:noProof/>
                 <w:webHidden/>
               </w:rPr>
-              <w:instrText xml:space="preserve"> PAGEREF _Toc136458980 \h </w:instrText>
+              <w:instrText xml:space="preserve"> PAGEREF _Toc137679367 \h </w:instrText>
             </w:r>
             <w:r>
               <w:rPr>
@@ -1002,7 +999,7 @@
               <w:lang w:eastAsia="ja-JP"/>
             </w:rPr>
           </w:pPr>
-          <w:hyperlink w:anchor="_Toc136458981" w:history="1">
+          <w:hyperlink w:anchor="_Toc137679368" w:history="1">
             <w:r>
               <w:rPr>
                 <w:rStyle w:val="Hyperlink"/>
@@ -1029,7 +1026,7 @@
                 <w:noProof/>
                 <w:webHidden/>
               </w:rPr>
-              <w:instrText xml:space="preserve"> PAGEREF _Toc136458981 \h </w:instrText>
+              <w:instrText xml:space="preserve"> PAGEREF _Toc137679368 \h </w:instrText>
             </w:r>
             <w:r>
               <w:rPr>
@@ -1070,7 +1067,7 @@
               <w:lang w:eastAsia="ja-JP"/>
             </w:rPr>
           </w:pPr>
-          <w:hyperlink w:anchor="_Toc136458982" w:history="1">
+          <w:hyperlink w:anchor="_Toc137679369" w:history="1">
             <w:r>
               <w:rPr>
                 <w:rStyle w:val="Hyperlink"/>
@@ -1097,7 +1094,7 @@
                 <w:noProof/>
                 <w:webHidden/>
               </w:rPr>
-              <w:instrText xml:space="preserve"> PAGEREF _Toc136458982 \h </w:instrText>
+              <w:instrText xml:space="preserve"> PAGEREF _Toc137679369 \h </w:instrText>
             </w:r>
             <w:r>
               <w:rPr>
@@ -1138,7 +1135,7 @@
               <w:lang w:eastAsia="ja-JP"/>
             </w:rPr>
           </w:pPr>
-          <w:hyperlink w:anchor="_Toc136458983" w:history="1">
+          <w:hyperlink w:anchor="_Toc137679370" w:history="1">
             <w:r>
               <w:rPr>
                 <w:rStyle w:val="Hyperlink"/>
@@ -1165,7 +1162,7 @@
                 <w:noProof/>
                 <w:webHidden/>
               </w:rPr>
-              <w:instrText xml:space="preserve"> PAGEREF _Toc136458983 \h </w:instrText>
+              <w:instrText xml:space="preserve"> PAGEREF _Toc137679370 \h </w:instrText>
             </w:r>
             <w:r>
               <w:rPr>
@@ -1206,7 +1203,7 @@
               <w:lang w:eastAsia="ja-JP"/>
             </w:rPr>
           </w:pPr>
-          <w:hyperlink w:anchor="_Toc136458984" w:history="1">
+          <w:hyperlink w:anchor="_Toc137679371" w:history="1">
             <w:r>
               <w:rPr>
                 <w:rStyle w:val="Hyperlink"/>
@@ -1233,7 +1230,7 @@
                 <w:noProof/>
                 <w:webHidden/>
               </w:rPr>
-              <w:instrText xml:space="preserve"> PAGEREF _Toc136458984 \h </w:instrText>
+              <w:instrText xml:space="preserve"> PAGEREF _Toc137679371 \h </w:instrText>
             </w:r>
             <w:r>
               <w:rPr>
@@ -1274,7 +1271,7 @@
               <w:lang w:eastAsia="ja-JP"/>
             </w:rPr>
           </w:pPr>
-          <w:hyperlink w:anchor="_Toc136458985" w:history="1">
+          <w:hyperlink w:anchor="_Toc137679372" w:history="1">
             <w:r>
               <w:rPr>
                 <w:rStyle w:val="Hyperlink"/>
@@ -1301,7 +1298,7 @@
                 <w:noProof/>
                 <w:webHidden/>
               </w:rPr>
-              <w:instrText xml:space="preserve"> PAGEREF _Toc136458985 \h </w:instrText>
+              <w:instrText xml:space="preserve"> PAGEREF _Toc137679372 \h </w:instrText>
             </w:r>
             <w:r>
               <w:rPr>
@@ -1343,7 +1340,7 @@
               <w:lang w:eastAsia="ja-JP"/>
             </w:rPr>
           </w:pPr>
-          <w:hyperlink w:anchor="_Toc136458986" w:history="1">
+          <w:hyperlink w:anchor="_Toc137679373" w:history="1">
             <w:r>
               <w:rPr>
                 <w:rStyle w:val="Hyperlink"/>
@@ -1370,7 +1367,7 @@
                 <w:noProof/>
                 <w:webHidden/>
               </w:rPr>
-              <w:instrText xml:space="preserve"> PAGEREF _Toc136458986 \h </w:instrText>
+              <w:instrText xml:space="preserve"> PAGEREF _Toc137679373 \h </w:instrText>
             </w:r>
             <w:r>
               <w:rPr>
@@ -1412,7 +1409,7 @@
               <w:lang w:eastAsia="ja-JP"/>
             </w:rPr>
           </w:pPr>
-          <w:hyperlink w:anchor="_Toc136458987" w:history="1">
+          <w:hyperlink w:anchor="_Toc137679374" w:history="1">
             <w:r>
               <w:rPr>
                 <w:rStyle w:val="Hyperlink"/>
@@ -1439,7 +1436,7 @@
                 <w:noProof/>
                 <w:webHidden/>
               </w:rPr>
-              <w:instrText xml:space="preserve"> PAGEREF _Toc136458987 \h </w:instrText>
+              <w:instrText xml:space="preserve"> PAGEREF _Toc137679374 \h </w:instrText>
             </w:r>
             <w:r>
               <w:rPr>
@@ -1481,7 +1478,7 @@
               <w:lang w:eastAsia="ja-JP"/>
             </w:rPr>
           </w:pPr>
-          <w:hyperlink w:anchor="_Toc136458988" w:history="1">
+          <w:hyperlink w:anchor="_Toc137679375" w:history="1">
             <w:r>
               <w:rPr>
                 <w:rStyle w:val="Hyperlink"/>
@@ -1508,7 +1505,7 @@
                 <w:noProof/>
                 <w:webHidden/>
               </w:rPr>
-              <w:instrText xml:space="preserve"> PAGEREF _Toc136458988 \h </w:instrText>
+              <w:instrText xml:space="preserve"> PAGEREF _Toc137679375 \h </w:instrText>
             </w:r>
             <w:r>
               <w:rPr>
@@ -1529,6 +1526,75 @@
                 <w:webHidden/>
               </w:rPr>
               <w:t>16</w:t>
+            </w:r>
+            <w:r>
+              <w:rPr>
+                <w:noProof/>
+                <w:webHidden/>
+              </w:rPr>
+              <w:fldChar w:fldCharType="end"/>
+            </w:r>
+          </w:hyperlink>
+        </w:p>
+        <w:p>
+          <w:pPr>
+            <w:pStyle w:val="TOC1"/>
+            <w:rPr>
+              <w:rFonts w:asciiTheme="minorHAnsi" w:eastAsiaTheme="minorEastAsia" w:hAnsiTheme="minorHAnsi"/>
+              <w:b w:val="0"/>
+              <w:noProof/>
+              <w:sz w:val="22"/>
+              <w:lang w:eastAsia="ja-JP"/>
+            </w:rPr>
+          </w:pPr>
+          <w:hyperlink w:anchor="_Toc137679376" w:history="1">
+            <w:r>
+              <w:rPr>
+                <w:rStyle w:val="Hyperlink"/>
+                <w:noProof/>
+              </w:rPr>
+              <w:t>7. PHỤ LỤC 3: LINK GITHUB</w:t>
+            </w:r>
+            <w:r>
+              <w:rPr>
+                <w:noProof/>
+                <w:webHidden/>
+              </w:rPr>
+              <w:tab/>
+            </w:r>
+            <w:r>
+              <w:rPr>
+                <w:noProof/>
+                <w:webHidden/>
+              </w:rPr>
+              <w:fldChar w:fldCharType="begin"/>
+            </w:r>
+            <w:r>
+              <w:rPr>
+                <w:noProof/>
+                <w:webHidden/>
+              </w:rPr>
+              <w:instrText xml:space="preserve"> PAGEREF _Toc137679376 \h </w:instrText>
+            </w:r>
+            <w:r>
+              <w:rPr>
+                <w:noProof/>
+                <w:webHidden/>
+              </w:rPr>
+            </w:r>
+            <w:r>
+              <w:rPr>
+                <w:noProof/>
+                <w:webHidden/>
+              </w:rPr>
+              <w:fldChar w:fldCharType="separate"/>
+            </w:r>
+            <w:r>
+              <w:rPr>
+                <w:noProof/>
+                <w:webHidden/>
+              </w:rPr>
+              <w:t>17</w:t>
             </w:r>
             <w:r>
               <w:rPr>
@@ -1549,6 +1615,8 @@
             <w:fldChar w:fldCharType="end"/>
           </w:r>
         </w:p>
+        <w:bookmarkStart w:id="0" w:name="_GoBack" w:displacedByCustomXml="next"/>
+        <w:bookmarkEnd w:id="0" w:displacedByCustomXml="next"/>
       </w:sdtContent>
     </w:sdt>
     <w:p>
@@ -1709,7 +1777,7 @@
       <w:pPr>
         <w:pStyle w:val="Heading1"/>
       </w:pPr>
-      <w:bookmarkStart w:id="1" w:name="_Toc136458974"/>
+      <w:bookmarkStart w:id="1" w:name="_Toc137679361"/>
       <w:r>
         <w:t xml:space="preserve">1. </w:t>
       </w:r>
@@ -2215,6 +2283,7 @@
           <w:szCs w:val="28"/>
           <w:lang w:val="vi-VN"/>
         </w:rPr>
+        <w:lastRenderedPageBreak/>
         <w:t>nghiệm, (3) Đánh giá lại các tính năng/yếu tố đã đề ra và các điều chỉnh cho phù hợp.</w:t>
       </w:r>
     </w:p>
@@ -2222,9 +2291,8 @@
       <w:pPr>
         <w:pStyle w:val="Heading1"/>
       </w:pPr>
-      <w:bookmarkStart w:id="2" w:name="_Toc136458975"/>
-      <w:r>
-        <w:lastRenderedPageBreak/>
+      <w:bookmarkStart w:id="2" w:name="_Toc137679362"/>
+      <w:r>
         <w:t xml:space="preserve">2. </w:t>
       </w:r>
       <w:r>
@@ -2239,7 +2307,7 @@
           <w:szCs w:val="28"/>
         </w:rPr>
       </w:pPr>
-      <w:bookmarkStart w:id="3" w:name="_Toc136458976"/>
+      <w:bookmarkStart w:id="3" w:name="_Toc137679363"/>
       <w:r>
         <w:rPr>
           <w:szCs w:val="28"/>
@@ -2351,7 +2419,7 @@
           <w:szCs w:val="28"/>
         </w:rPr>
       </w:pPr>
-      <w:bookmarkStart w:id="4" w:name="_Toc136458977"/>
+      <w:bookmarkStart w:id="4" w:name="_Toc137679364"/>
       <w:r>
         <w:rPr>
           <w:szCs w:val="28"/>
@@ -2384,7 +2452,7 @@
           <w:szCs w:val="28"/>
         </w:rPr>
       </w:pPr>
-      <w:bookmarkStart w:id="5" w:name="_Toc136458978"/>
+      <w:bookmarkStart w:id="5" w:name="_Toc137679365"/>
       <w:r>
         <w:rPr>
           <w:sz w:val="28"/>
@@ -2432,7 +2500,7 @@
           <w:szCs w:val="28"/>
         </w:rPr>
       </w:pPr>
-      <w:bookmarkStart w:id="6" w:name="_Toc136458979"/>
+      <w:bookmarkStart w:id="6" w:name="_Toc137679366"/>
       <w:r>
         <w:rPr>
           <w:sz w:val="28"/>
@@ -2493,7 +2561,7 @@
           <w:szCs w:val="28"/>
           <w:lang w:val="vi-VN"/>
         </w:rPr>
-        <w:t xml:space="preserve">Hình thức của game này là người chơi cần cố gắng sống sót trong khoảng thời gian nhiều nhất có thể. Để tăng khả năng sinh tồn, người chơi có thể nâng cấp chỉ số của mình bằng lượng exp nhận được thông qua việc giết quái. Không những thế. Người chơi còn có thể hồi máu, tăng sức mạnh hơn thông qua việc nhặt các vật phẩm rơi ra khi quái bị giết. Song song với việc nhân vật được tăng khả năng sinh tồn thì đồng thời đó, hệ thống cũng tăng số lượng tạo quái, cũng như quái sẽ trở nên mạnh hơn, sống dai hơn và nhiệt tình dí theo người chơi hơn. Thời gian </w:t>
+        <w:t xml:space="preserve">Hình thức của game này là người chơi cần cố gắng sống sót trong khoảng thời gian nhiều nhất có thể. Để tăng khả năng sinh tồn, người chơi có thể nâng cấp chỉ số của mình bằng lượng exp nhận được thông qua việc giết quái. Không những thế. Người chơi còn có thể hồi máu, tăng sức mạnh hơn thông qua việc nhặt các vật phẩm rơi ra khi quái bị giết. Song song với việc nhân vật được tăng khả năng </w:t>
       </w:r>
       <w:r>
         <w:rPr>
@@ -2503,7 +2571,7 @@
           <w:lang w:val="vi-VN"/>
         </w:rPr>
         <w:lastRenderedPageBreak/>
-        <w:t>càng lâu thì mức độ khó của trò chơi sẽ tăng lên và ghi lại kỷ lục thời gian sống sót của người chơi</w:t>
+        <w:t>sinh tồn thì đồng thời đó, hệ thống cũng tăng số lượng tạo quái, cũng như quái sẽ trở nên mạnh hơn, sống dai hơn và nhiệt tình dí theo người chơi hơn. Thời gian càng lâu thì mức độ khó của trò chơi sẽ tăng lên và ghi lại kỷ lục thời gian sống sót của người chơi</w:t>
       </w:r>
       <w:r>
         <w:rPr>
@@ -2527,7 +2595,7 @@
           <w:szCs w:val="28"/>
         </w:rPr>
       </w:pPr>
-      <w:bookmarkStart w:id="7" w:name="_Toc136458980"/>
+      <w:bookmarkStart w:id="7" w:name="_Toc137679367"/>
       <w:r>
         <w:rPr>
           <w:sz w:val="28"/>
@@ -3672,7 +3740,7 @@
       <w:pPr>
         <w:pStyle w:val="Heading1"/>
       </w:pPr>
-      <w:bookmarkStart w:id="8" w:name="_Toc136458981"/>
+      <w:bookmarkStart w:id="8" w:name="_Toc137679368"/>
       <w:r>
         <w:t xml:space="preserve">3. </w:t>
       </w:r>
@@ -3721,7 +3789,7 @@
           <w:szCs w:val="28"/>
         </w:rPr>
       </w:pPr>
-      <w:bookmarkStart w:id="9" w:name="_Toc136458982"/>
+      <w:bookmarkStart w:id="9" w:name="_Toc137679369"/>
       <w:r>
         <w:rPr>
           <w:sz w:val="28"/>
@@ -3959,7 +4027,7 @@
           <w:szCs w:val="28"/>
         </w:rPr>
       </w:pPr>
-      <w:bookmarkStart w:id="10" w:name="_Toc136458983"/>
+      <w:bookmarkStart w:id="10" w:name="_Toc137679370"/>
       <w:r>
         <w:rPr>
           <w:sz w:val="28"/>
@@ -5089,7 +5157,7 @@
           <w:szCs w:val="28"/>
         </w:rPr>
       </w:pPr>
-      <w:bookmarkStart w:id="11" w:name="_Toc136458984"/>
+      <w:bookmarkStart w:id="11" w:name="_Toc137679371"/>
       <w:r>
         <w:rPr>
           <w:sz w:val="28"/>
@@ -5435,7 +5503,7 @@
           <w:szCs w:val="28"/>
         </w:rPr>
       </w:pPr>
-      <w:bookmarkStart w:id="12" w:name="_Toc136458985"/>
+      <w:bookmarkStart w:id="12" w:name="_Toc137679372"/>
       <w:r>
         <w:rPr>
           <w:sz w:val="28"/>
@@ -5522,7 +5590,7 @@
       <w:pPr>
         <w:pStyle w:val="Heading1"/>
       </w:pPr>
-      <w:bookmarkStart w:id="13" w:name="_Toc136458986"/>
+      <w:bookmarkStart w:id="13" w:name="_Toc137679373"/>
       <w:r>
         <w:lastRenderedPageBreak/>
         <w:t>4</w:t>
@@ -5643,7 +5711,7 @@
       <w:pPr>
         <w:pStyle w:val="Heading1"/>
       </w:pPr>
-      <w:bookmarkStart w:id="14" w:name="_Toc136458987"/>
+      <w:bookmarkStart w:id="14" w:name="_Toc137679374"/>
       <w:r>
         <w:t>5. PHỤ LỤC 1: DEMO KẾT QUẢ</w:t>
       </w:r>
@@ -5689,7 +5757,7 @@
       <w:pPr>
         <w:pStyle w:val="Heading1"/>
       </w:pPr>
-      <w:bookmarkStart w:id="15" w:name="_Toc136458988"/>
+      <w:bookmarkStart w:id="15" w:name="_Toc137679375"/>
       <w:r>
         <w:t>6. PHỤ LỤC 2: DOCSTRING</w:t>
       </w:r>
@@ -6070,6 +6138,16 @@
         </w:rPr>
         <w:t>Ở đây em chỉ liệt kê các class chính và tóm tắt các chức năng từng class đảm nhiệm. Thông tin chi tiết hơn thì em có viết docstring từng hàm trong file code.</w:t>
       </w:r>
+    </w:p>
+    <w:p>
+      <w:pPr>
+        <w:pStyle w:val="Heading1"/>
+      </w:pPr>
+      <w:bookmarkStart w:id="16" w:name="_Toc137679376"/>
+      <w:r>
+        <w:t>7. PHỤ LỤC 3: LINK GITHUB</w:t>
+      </w:r>
+      <w:bookmarkEnd w:id="16"/>
     </w:p>
     <w:sectPr>
       <w:headerReference w:type="default" r:id="rId26"/>
@@ -10919,7 +10997,7 @@
 </file>
 
 <file path=customXml/itemProps1.xml><?xml version="1.0" encoding="utf-8"?>
-<ds:datastoreItem xmlns:ds="http://schemas.openxmlformats.org/officeDocument/2006/customXml" ds:itemID="{018C18B0-8225-409D-9EB7-C0AD42709D8A}">
+<ds:datastoreItem xmlns:ds="http://schemas.openxmlformats.org/officeDocument/2006/customXml" ds:itemID="{BC9D7BE9-16CB-4158-A229-822FD8C622BE}">
   <ds:schemaRefs>
     <ds:schemaRef ds:uri="http://schemas.openxmlformats.org/officeDocument/2006/bibliography"/>
   </ds:schemaRefs>

</xml_diff>

<commit_message>
Cập nhật lại link github do bị sai
</commit_message>
<xml_diff>
--- a/19521959_BaoCao_CK_Python.docx
+++ b/19521959_BaoCao_CK_Python.docx
@@ -1615,8 +1615,6 @@
             <w:fldChar w:fldCharType="end"/>
           </w:r>
         </w:p>
-        <w:bookmarkStart w:id="0" w:name="_GoBack" w:displacedByCustomXml="next"/>
-        <w:bookmarkEnd w:id="0" w:displacedByCustomXml="next"/>
       </w:sdtContent>
     </w:sdt>
     <w:p>
@@ -1777,14 +1775,14 @@
       <w:pPr>
         <w:pStyle w:val="Heading1"/>
       </w:pPr>
-      <w:bookmarkStart w:id="1" w:name="_Toc137679361"/>
+      <w:bookmarkStart w:id="0" w:name="_Toc137679361"/>
       <w:r>
         <w:t xml:space="preserve">1. </w:t>
       </w:r>
       <w:r>
         <w:t>GIỚI THIỆU</w:t>
       </w:r>
-      <w:bookmarkEnd w:id="1"/>
+      <w:bookmarkEnd w:id="0"/>
       <w:r>
         <w:t xml:space="preserve"> </w:t>
       </w:r>
@@ -2291,14 +2289,126 @@
       <w:pPr>
         <w:pStyle w:val="Heading1"/>
       </w:pPr>
-      <w:bookmarkStart w:id="2" w:name="_Toc137679362"/>
+      <w:bookmarkStart w:id="1" w:name="_Toc137679362"/>
       <w:r>
         <w:t xml:space="preserve">2. </w:t>
       </w:r>
       <w:r>
         <w:t>NỘI DUNG</w:t>
       </w:r>
+      <w:bookmarkEnd w:id="1"/>
+    </w:p>
+    <w:p>
+      <w:pPr>
+        <w:pStyle w:val="Heading2"/>
+        <w:rPr>
+          <w:szCs w:val="28"/>
+        </w:rPr>
+      </w:pPr>
+      <w:bookmarkStart w:id="2" w:name="_Toc137679363"/>
+      <w:r>
+        <w:rPr>
+          <w:szCs w:val="28"/>
+        </w:rPr>
+        <w:t xml:space="preserve">2.1. </w:t>
+      </w:r>
+      <w:r>
+        <w:rPr>
+          <w:szCs w:val="28"/>
+        </w:rPr>
+        <w:t>PyGame</w:t>
+      </w:r>
       <w:bookmarkEnd w:id="2"/>
+      <w:r>
+        <w:rPr>
+          <w:szCs w:val="28"/>
+        </w:rPr>
+        <w:t xml:space="preserve"> </w:t>
+      </w:r>
+    </w:p>
+    <w:p>
+      <w:pPr>
+        <w:rPr>
+          <w:rFonts w:cs="Times New Roman"/>
+          <w:sz w:val="28"/>
+          <w:szCs w:val="28"/>
+          <w:lang w:val="vi-VN"/>
+        </w:rPr>
+      </w:pPr>
+      <w:r>
+        <w:rPr>
+          <w:rFonts w:cs="Times New Roman"/>
+          <w:sz w:val="28"/>
+          <w:szCs w:val="28"/>
+          <w:lang w:val="vi-VN"/>
+        </w:rPr>
+        <w:t xml:space="preserve">Như ta đã biết, </w:t>
+      </w:r>
+      <w:r>
+        <w:rPr>
+          <w:rFonts w:cs="Times New Roman"/>
+          <w:sz w:val="28"/>
+          <w:szCs w:val="28"/>
+          <w:lang w:val="vi-VN"/>
+        </w:rPr>
+        <w:t>PyGame là một thư viện của Python được xây dựng để</w:t>
+      </w:r>
+      <w:r>
+        <w:rPr>
+          <w:rFonts w:cs="Times New Roman"/>
+          <w:sz w:val="28"/>
+          <w:szCs w:val="28"/>
+          <w:lang w:val="vi-VN"/>
+        </w:rPr>
+        <w:t xml:space="preserve"> hỗ trợ</w:t>
+      </w:r>
+      <w:r>
+        <w:rPr>
+          <w:rFonts w:cs="Times New Roman"/>
+          <w:sz w:val="28"/>
+          <w:szCs w:val="28"/>
+          <w:lang w:val="vi-VN"/>
+        </w:rPr>
+        <w:t xml:space="preserve"> phát triển các trò chơi 2-D và là nền tảng có thể sử dụng tất cả module hay thư viện của Python để phát triển trò chơi. Với cấu trúc đơn giản dể hiểu Pygame có thể dễ dàng hỗ t</w:t>
+      </w:r>
+      <w:r>
+        <w:rPr>
+          <w:rFonts w:cs="Times New Roman"/>
+          <w:sz w:val="28"/>
+          <w:szCs w:val="28"/>
+          <w:lang w:val="vi-VN"/>
+        </w:rPr>
+        <w:t>r</w:t>
+      </w:r>
+      <w:r>
+        <w:rPr>
+          <w:rFonts w:cs="Times New Roman"/>
+          <w:sz w:val="28"/>
+          <w:szCs w:val="28"/>
+          <w:lang w:val="vi-VN"/>
+        </w:rPr>
+        <w:t>ợ xây dựng một game 2D cơ bản một cách nhanh chóng</w:t>
+      </w:r>
+      <w:r>
+        <w:rPr>
+          <w:rFonts w:cs="Times New Roman"/>
+          <w:sz w:val="28"/>
+          <w:szCs w:val="28"/>
+          <w:lang w:val="vi-VN"/>
+        </w:rPr>
+        <w:t xml:space="preserve">. Tuy nhiên, nếu muốn tạo một game phức tạp hơn về đồ họa, chức năng đa dạng, phức tạp thì Pygame chưa là một thư viện tốt so với Unity - </w:t>
+      </w:r>
+      <w:r>
+        <w:rPr>
+          <w:rFonts w:cs="Times New Roman"/>
+          <w:color w:val="222222"/>
+          <w:sz w:val="28"/>
+          <w:szCs w:val="28"/>
+          <w:shd w:val="clear" w:color="auto" w:fill="FFFFFF"/>
+          <w:lang w:val="vi-VN"/>
+        </w:rPr>
+        <w:t>một game engine nổi tiếng về việc xây dựng đa dạng các loại game.</w:t>
+      </w:r>
     </w:p>
     <w:p>
       <w:pPr>
@@ -2307,132 +2417,20 @@
           <w:szCs w:val="28"/>
         </w:rPr>
       </w:pPr>
-      <w:bookmarkStart w:id="3" w:name="_Toc137679363"/>
-      <w:r>
-        <w:rPr>
-          <w:szCs w:val="28"/>
-        </w:rPr>
-        <w:t xml:space="preserve">2.1. </w:t>
-      </w:r>
-      <w:r>
-        <w:rPr>
-          <w:szCs w:val="28"/>
-        </w:rPr>
-        <w:t>PyGame</w:t>
+      <w:bookmarkStart w:id="3" w:name="_Toc137679364"/>
+      <w:r>
+        <w:rPr>
+          <w:szCs w:val="28"/>
+        </w:rPr>
+        <w:t xml:space="preserve">2.2. </w:t>
+      </w:r>
+      <w:r>
+        <w:rPr>
+          <w:szCs w:val="28"/>
+        </w:rPr>
+        <w:t>Quá trình áp dụng xây dựng</w:t>
       </w:r>
       <w:bookmarkEnd w:id="3"/>
-      <w:r>
-        <w:rPr>
-          <w:szCs w:val="28"/>
-        </w:rPr>
-        <w:t xml:space="preserve"> </w:t>
-      </w:r>
-    </w:p>
-    <w:p>
-      <w:pPr>
-        <w:rPr>
-          <w:rFonts w:cs="Times New Roman"/>
-          <w:sz w:val="28"/>
-          <w:szCs w:val="28"/>
-          <w:lang w:val="vi-VN"/>
-        </w:rPr>
-      </w:pPr>
-      <w:r>
-        <w:rPr>
-          <w:rFonts w:cs="Times New Roman"/>
-          <w:sz w:val="28"/>
-          <w:szCs w:val="28"/>
-          <w:lang w:val="vi-VN"/>
-        </w:rPr>
-        <w:t xml:space="preserve">Như ta đã biết, </w:t>
-      </w:r>
-      <w:r>
-        <w:rPr>
-          <w:rFonts w:cs="Times New Roman"/>
-          <w:sz w:val="28"/>
-          <w:szCs w:val="28"/>
-          <w:lang w:val="vi-VN"/>
-        </w:rPr>
-        <w:t>PyGame là một thư viện của Python được xây dựng để</w:t>
-      </w:r>
-      <w:r>
-        <w:rPr>
-          <w:rFonts w:cs="Times New Roman"/>
-          <w:sz w:val="28"/>
-          <w:szCs w:val="28"/>
-          <w:lang w:val="vi-VN"/>
-        </w:rPr>
-        <w:t xml:space="preserve"> hỗ trợ</w:t>
-      </w:r>
-      <w:r>
-        <w:rPr>
-          <w:rFonts w:cs="Times New Roman"/>
-          <w:sz w:val="28"/>
-          <w:szCs w:val="28"/>
-          <w:lang w:val="vi-VN"/>
-        </w:rPr>
-        <w:t xml:space="preserve"> phát triển các trò chơi 2-D và là nền tảng có thể sử dụng tất cả module hay thư viện của Python để phát triển trò chơi. Với cấu trúc đơn giản dể hiểu Pygame có thể dễ dàng hỗ t</w:t>
-      </w:r>
-      <w:r>
-        <w:rPr>
-          <w:rFonts w:cs="Times New Roman"/>
-          <w:sz w:val="28"/>
-          <w:szCs w:val="28"/>
-          <w:lang w:val="vi-VN"/>
-        </w:rPr>
-        <w:t>r</w:t>
-      </w:r>
-      <w:r>
-        <w:rPr>
-          <w:rFonts w:cs="Times New Roman"/>
-          <w:sz w:val="28"/>
-          <w:szCs w:val="28"/>
-          <w:lang w:val="vi-VN"/>
-        </w:rPr>
-        <w:t>ợ xây dựng một game 2D cơ bản một cách nhanh chóng</w:t>
-      </w:r>
-      <w:r>
-        <w:rPr>
-          <w:rFonts w:cs="Times New Roman"/>
-          <w:sz w:val="28"/>
-          <w:szCs w:val="28"/>
-          <w:lang w:val="vi-VN"/>
-        </w:rPr>
-        <w:t xml:space="preserve">. Tuy nhiên, nếu muốn tạo một game phức tạp hơn về đồ họa, chức năng đa dạng, phức tạp thì Pygame chưa là một thư viện tốt so với Unity - </w:t>
-      </w:r>
-      <w:r>
-        <w:rPr>
-          <w:rFonts w:cs="Times New Roman"/>
-          <w:color w:val="222222"/>
-          <w:sz w:val="28"/>
-          <w:szCs w:val="28"/>
-          <w:shd w:val="clear" w:color="auto" w:fill="FFFFFF"/>
-          <w:lang w:val="vi-VN"/>
-        </w:rPr>
-        <w:t>một game engine nổi tiếng về việc xây dựng đa dạng các loại game.</w:t>
-      </w:r>
-    </w:p>
-    <w:p>
-      <w:pPr>
-        <w:pStyle w:val="Heading2"/>
-        <w:rPr>
-          <w:szCs w:val="28"/>
-        </w:rPr>
-      </w:pPr>
-      <w:bookmarkStart w:id="4" w:name="_Toc137679364"/>
-      <w:r>
-        <w:rPr>
-          <w:szCs w:val="28"/>
-        </w:rPr>
-        <w:t xml:space="preserve">2.2. </w:t>
-      </w:r>
-      <w:r>
-        <w:rPr>
-          <w:szCs w:val="28"/>
-        </w:rPr>
-        <w:t>Quá trình áp dụng xây dựng</w:t>
-      </w:r>
-      <w:bookmarkEnd w:id="4"/>
       <w:r>
         <w:rPr>
           <w:szCs w:val="28"/>
@@ -2452,7 +2450,7 @@
           <w:szCs w:val="28"/>
         </w:rPr>
       </w:pPr>
-      <w:bookmarkStart w:id="5" w:name="_Toc137679365"/>
+      <w:bookmarkStart w:id="4" w:name="_Toc137679365"/>
       <w:r>
         <w:rPr>
           <w:sz w:val="28"/>
@@ -2467,7 +2465,7 @@
         </w:rPr>
         <w:t>Thiết lập môi trường phát triển</w:t>
       </w:r>
-      <w:bookmarkEnd w:id="5"/>
+      <w:bookmarkEnd w:id="4"/>
     </w:p>
     <w:p>
       <w:pPr>
@@ -2500,7 +2498,7 @@
           <w:szCs w:val="28"/>
         </w:rPr>
       </w:pPr>
-      <w:bookmarkStart w:id="6" w:name="_Toc137679366"/>
+      <w:bookmarkStart w:id="5" w:name="_Toc137679366"/>
       <w:r>
         <w:rPr>
           <w:sz w:val="28"/>
@@ -2515,7 +2513,7 @@
         </w:rPr>
         <w:t>Phân tích và lên ý tưởng</w:t>
       </w:r>
-      <w:bookmarkEnd w:id="6"/>
+      <w:bookmarkEnd w:id="5"/>
     </w:p>
     <w:p>
       <w:pPr>
@@ -2595,7 +2593,7 @@
           <w:szCs w:val="28"/>
         </w:rPr>
       </w:pPr>
-      <w:bookmarkStart w:id="7" w:name="_Toc137679367"/>
+      <w:bookmarkStart w:id="6" w:name="_Toc137679367"/>
       <w:r>
         <w:rPr>
           <w:sz w:val="28"/>
@@ -2610,7 +2608,7 @@
         </w:rPr>
         <w:t>Quy trình xây dựng game:</w:t>
       </w:r>
-      <w:bookmarkEnd w:id="7"/>
+      <w:bookmarkEnd w:id="6"/>
     </w:p>
     <w:p>
       <w:pPr>
@@ -3740,14 +3738,14 @@
       <w:pPr>
         <w:pStyle w:val="Heading1"/>
       </w:pPr>
-      <w:bookmarkStart w:id="8" w:name="_Toc137679368"/>
+      <w:bookmarkStart w:id="7" w:name="_Toc137679368"/>
       <w:r>
         <w:t xml:space="preserve">3. </w:t>
       </w:r>
       <w:r>
         <w:t>Kết quả đạt được</w:t>
       </w:r>
-      <w:bookmarkEnd w:id="8"/>
+      <w:bookmarkEnd w:id="7"/>
     </w:p>
     <w:p>
       <w:pPr>
@@ -3789,7 +3787,7 @@
           <w:szCs w:val="28"/>
         </w:rPr>
       </w:pPr>
-      <w:bookmarkStart w:id="9" w:name="_Toc137679369"/>
+      <w:bookmarkStart w:id="8" w:name="_Toc137679369"/>
       <w:r>
         <w:rPr>
           <w:sz w:val="28"/>
@@ -3804,7 +3802,7 @@
         </w:rPr>
         <w:t>Giao diện game khi bắt đầu</w:t>
       </w:r>
-      <w:bookmarkEnd w:id="9"/>
+      <w:bookmarkEnd w:id="8"/>
     </w:p>
     <w:p>
       <w:pPr>
@@ -4027,7 +4025,7 @@
           <w:szCs w:val="28"/>
         </w:rPr>
       </w:pPr>
-      <w:bookmarkStart w:id="10" w:name="_Toc137679370"/>
+      <w:bookmarkStart w:id="9" w:name="_Toc137679370"/>
       <w:r>
         <w:rPr>
           <w:sz w:val="28"/>
@@ -4043,7 +4041,7 @@
         </w:rPr>
         <w:t>Giao diện khi chơi game</w:t>
       </w:r>
-      <w:bookmarkEnd w:id="10"/>
+      <w:bookmarkEnd w:id="9"/>
     </w:p>
     <w:p>
       <w:pPr>
@@ -5157,7 +5155,7 @@
           <w:szCs w:val="28"/>
         </w:rPr>
       </w:pPr>
-      <w:bookmarkStart w:id="11" w:name="_Toc137679371"/>
+      <w:bookmarkStart w:id="10" w:name="_Toc137679371"/>
       <w:r>
         <w:rPr>
           <w:sz w:val="28"/>
@@ -5193,7 +5191,7 @@
         </w:rPr>
         <w:t>Hướng phát triển</w:t>
       </w:r>
-      <w:bookmarkEnd w:id="11"/>
+      <w:bookmarkEnd w:id="10"/>
     </w:p>
     <w:p>
       <w:pPr>
@@ -5503,7 +5501,7 @@
           <w:szCs w:val="28"/>
         </w:rPr>
       </w:pPr>
-      <w:bookmarkStart w:id="12" w:name="_Toc137679372"/>
+      <w:bookmarkStart w:id="11" w:name="_Toc137679372"/>
       <w:r>
         <w:rPr>
           <w:sz w:val="28"/>
@@ -5525,7 +5523,7 @@
         </w:rPr>
         <w:t>Kết luận</w:t>
       </w:r>
-      <w:bookmarkEnd w:id="12"/>
+      <w:bookmarkEnd w:id="11"/>
     </w:p>
     <w:p>
       <w:pPr>
@@ -5590,7 +5588,7 @@
       <w:pPr>
         <w:pStyle w:val="Heading1"/>
       </w:pPr>
-      <w:bookmarkStart w:id="13" w:name="_Toc137679373"/>
+      <w:bookmarkStart w:id="12" w:name="_Toc137679373"/>
       <w:r>
         <w:lastRenderedPageBreak/>
         <w:t>4</w:t>
@@ -5601,7 +5599,7 @@
       <w:r>
         <w:t>TÀI LIỆU THAM KHẢO</w:t>
       </w:r>
-      <w:bookmarkEnd w:id="13"/>
+      <w:bookmarkEnd w:id="12"/>
     </w:p>
     <w:p>
       <w:pPr>
@@ -5711,11 +5709,11 @@
       <w:pPr>
         <w:pStyle w:val="Heading1"/>
       </w:pPr>
-      <w:bookmarkStart w:id="14" w:name="_Toc137679374"/>
+      <w:bookmarkStart w:id="13" w:name="_Toc137679374"/>
       <w:r>
         <w:t>5. PHỤ LỤC 1: DEMO KẾT QUẢ</w:t>
       </w:r>
-      <w:bookmarkEnd w:id="14"/>
+      <w:bookmarkEnd w:id="13"/>
     </w:p>
     <w:p>
       <w:pPr>
@@ -5757,11 +5755,11 @@
       <w:pPr>
         <w:pStyle w:val="Heading1"/>
       </w:pPr>
-      <w:bookmarkStart w:id="15" w:name="_Toc137679375"/>
+      <w:bookmarkStart w:id="14" w:name="_Toc137679375"/>
       <w:r>
         <w:t>6. PHỤ LỤC 2: DOCSTRING</w:t>
       </w:r>
-      <w:bookmarkEnd w:id="15"/>
+      <w:bookmarkEnd w:id="14"/>
     </w:p>
     <w:p>
       <w:pPr>
@@ -6143,15 +6141,47 @@
       <w:pPr>
         <w:pStyle w:val="Heading1"/>
       </w:pPr>
-      <w:bookmarkStart w:id="16" w:name="_Toc137679376"/>
+      <w:bookmarkStart w:id="15" w:name="_Toc137679376"/>
       <w:r>
         <w:t>7. PHỤ LỤC 3: LINK GITHUB</w:t>
       </w:r>
+      <w:bookmarkEnd w:id="15"/>
+    </w:p>
+    <w:p>
+      <w:pPr>
+        <w:rPr>
+          <w:lang w:val="vi-VN"/>
+        </w:rPr>
+      </w:pPr>
+      <w:bookmarkStart w:id="16" w:name="_GoBack"/>
       <w:bookmarkEnd w:id="16"/>
     </w:p>
+    <w:p>
+      <w:pPr>
+        <w:rPr>
+          <w:lang w:val="vi-VN"/>
+        </w:rPr>
+      </w:pPr>
+      <w:hyperlink r:id="rId26" w:history="1">
+        <w:r>
+          <w:rPr>
+            <w:rStyle w:val="Hyperlink"/>
+            <w:lang w:val="vi-VN"/>
+          </w:rPr>
+          <w:t>https://github.com/19521959/doan_ie221.git</w:t>
+        </w:r>
+      </w:hyperlink>
+    </w:p>
+    <w:p>
+      <w:pPr>
+        <w:rPr>
+          <w:lang w:val="vi-VN"/>
+        </w:rPr>
+      </w:pPr>
+    </w:p>
     <w:sectPr>
-      <w:headerReference w:type="default" r:id="rId26"/>
-      <w:footerReference w:type="default" r:id="rId27"/>
+      <w:headerReference w:type="default" r:id="rId27"/>
+      <w:footerReference w:type="default" r:id="rId28"/>
       <w:pgSz w:w="11907" w:h="16840" w:code="9"/>
       <w:pgMar w:top="1440" w:right="1134" w:bottom="1440" w:left="1701" w:header="709" w:footer="709" w:gutter="0"/>
       <w:pgNumType w:start="0"/>
@@ -6221,7 +6251,7 @@
           <w:rPr>
             <w:noProof/>
           </w:rPr>
-          <w:t>17</w:t>
+          <w:t>16</w:t>
         </w:r>
         <w:r>
           <w:rPr>
@@ -10997,7 +11027,7 @@
 </file>
 
 <file path=customXml/itemProps1.xml><?xml version="1.0" encoding="utf-8"?>
-<ds:datastoreItem xmlns:ds="http://schemas.openxmlformats.org/officeDocument/2006/customXml" ds:itemID="{BC9D7BE9-16CB-4158-A229-822FD8C622BE}">
+<ds:datastoreItem xmlns:ds="http://schemas.openxmlformats.org/officeDocument/2006/customXml" ds:itemID="{88C19CCD-D211-4459-91F7-D0F6AAED0F77}">
   <ds:schemaRefs>
     <ds:schemaRef ds:uri="http://schemas.openxmlformats.org/officeDocument/2006/bibliography"/>
   </ds:schemaRefs>

</xml_diff>